<commit_message>
Mise à jour des documents explicatifs
</commit_message>
<xml_diff>
--- a/Structure données.docx
+++ b/Structure données.docx
@@ -10,8 +10,8 @@
         <w:tblLook w:val="04A0" w:firstRow="1" w:lastRow="0" w:firstColumn="1" w:lastColumn="0" w:noHBand="0" w:noVBand="1"/>
       </w:tblPr>
       <w:tblGrid>
-        <w:gridCol w:w="3335"/>
-        <w:gridCol w:w="969"/>
+        <w:gridCol w:w="4304"/>
+        <w:gridCol w:w="366"/>
       </w:tblGrid>
       <w:tr>
         <w:trPr>
@@ -19,7 +19,7 @@
         </w:trPr>
         <w:tc>
           <w:tcPr>
-            <w:tcW w:w="3335" w:type="dxa"/>
+            <w:tcW w:w="4304" w:type="dxa"/>
             <w:tcBorders>
               <w:left w:val="single" w:sz="4" w:space="0" w:color="auto"/>
             </w:tcBorders>
@@ -44,7 +44,7 @@
         </w:tc>
         <w:tc>
           <w:tcPr>
-            <w:tcW w:w="969" w:type="dxa"/>
+            <w:tcW w:w="236" w:type="dxa"/>
             <w:tcBorders>
               <w:left w:val="single" w:sz="4" w:space="0" w:color="auto"/>
             </w:tcBorders>
@@ -71,12 +71,12 @@
       <w:tr>
         <w:trPr>
           <w:gridAfter w:val="1"/>
-          <w:wAfter w:w="969" w:type="dxa"/>
+          <w:wAfter w:w="236" w:type="dxa"/>
           <w:trHeight w:val="364"/>
         </w:trPr>
         <w:tc>
           <w:tcPr>
-            <w:tcW w:w="3335" w:type="dxa"/>
+            <w:tcW w:w="4304" w:type="dxa"/>
             <w:tcBorders>
               <w:left w:val="single" w:sz="4" w:space="0" w:color="auto"/>
             </w:tcBorders>
@@ -99,27 +99,27 @@
               <mc:AlternateContent>
                 <mc:Choice Requires="wps">
                   <w:drawing>
-                    <wp:anchor distT="0" distB="0" distL="114300" distR="114300" simplePos="0" relativeHeight="251659264" behindDoc="0" locked="0" layoutInCell="1" allowOverlap="1" wp14:anchorId="0340A3C2" wp14:editId="15B06B82">
+                    <wp:anchor distT="0" distB="0" distL="114300" distR="114300" simplePos="0" relativeHeight="251661312" behindDoc="0" locked="0" layoutInCell="1" allowOverlap="1" wp14:anchorId="6A34638F" wp14:editId="3FC6286C">
                       <wp:simplePos x="0" y="0"/>
                       <wp:positionH relativeFrom="column">
-                        <wp:posOffset>2045837</wp:posOffset>
+                        <wp:posOffset>2683510</wp:posOffset>
                       </wp:positionH>
                       <wp:positionV relativeFrom="paragraph">
-                        <wp:posOffset>-172320</wp:posOffset>
+                        <wp:posOffset>133985</wp:posOffset>
                       </wp:positionV>
-                      <wp:extent cx="1411706" cy="320341"/>
-                      <wp:effectExtent l="0" t="57150" r="0" b="22860"/>
+                      <wp:extent cx="922020" cy="2150745"/>
+                      <wp:effectExtent l="0" t="0" r="68580" b="59055"/>
                       <wp:wrapNone/>
-                      <wp:docPr id="1" name="Connecteur droit avec flèche 1"/>
+                      <wp:docPr id="4" name="Connecteur droit avec flèche 4"/>
                       <wp:cNvGraphicFramePr/>
                       <a:graphic xmlns:a="http://schemas.openxmlformats.org/drawingml/2006/main">
                         <a:graphicData uri="http://schemas.microsoft.com/office/word/2010/wordprocessingShape">
                           <wps:wsp>
                             <wps:cNvCnPr/>
                             <wps:spPr>
-                              <a:xfrm flipV="1">
+                              <a:xfrm>
                                 <a:off x="0" y="0"/>
-                                <a:ext cx="1411706" cy="320341"/>
+                                <a:ext cx="922020" cy="2150745"/>
                               </a:xfrm>
                               <a:prstGeom prst="straightConnector1">
                                 <a:avLst/>
@@ -157,11 +157,11 @@
                 </mc:Choice>
                 <mc:Fallback>
                   <w:pict>
-                    <v:shapetype w14:anchorId="61DA074E" id="_x0000_t32" coordsize="21600,21600" o:spt="32" o:oned="t" path="m,l21600,21600e" filled="f">
+                    <v:shapetype w14:anchorId="05ECF192" id="_x0000_t32" coordsize="21600,21600" o:spt="32" o:oned="t" path="m,l21600,21600e" filled="f">
                       <v:path arrowok="t" fillok="f" o:connecttype="none"/>
                       <o:lock v:ext="edit" shapetype="t"/>
                     </v:shapetype>
-                    <v:shape id="Connecteur droit avec flèche 1" o:spid="_x0000_s1026" type="#_x0000_t32" style="position:absolute;margin-left:161.1pt;margin-top:-13.55pt;width:111.15pt;height:25.2pt;flip:y;z-index:251659264;visibility:visible;mso-wrap-style:square;mso-width-percent:0;mso-height-percent:0;mso-wrap-distance-left:9pt;mso-wrap-distance-top:0;mso-wrap-distance-right:9pt;mso-wrap-distance-bottom:0;mso-position-horizontal:absolute;mso-position-horizontal-relative:text;mso-position-vertical:absolute;mso-position-vertical-relative:text;mso-width-percent:0;mso-height-percent:0;mso-width-relative:margin;mso-height-relative:margin" o:gfxdata="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" strokecolor="#4472c4 [3204]" strokeweight=".5pt">
+                    <v:shape id="Connecteur droit avec flèche 4" o:spid="_x0000_s1026" type="#_x0000_t32" style="position:absolute;margin-left:211.3pt;margin-top:10.55pt;width:72.6pt;height:169.35pt;z-index:251661312;visibility:visible;mso-wrap-style:square;mso-width-percent:0;mso-height-percent:0;mso-wrap-distance-left:9pt;mso-wrap-distance-top:0;mso-wrap-distance-right:9pt;mso-wrap-distance-bottom:0;mso-position-horizontal:absolute;mso-position-horizontal-relative:text;mso-position-vertical:absolute;mso-position-vertical-relative:text;mso-width-percent:0;mso-height-percent:0;mso-width-relative:margin;mso-height-relative:margin" o:gfxdata="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" strokecolor="#4472c4 [3204]" strokeweight=".5pt">
                       <v:stroke endarrow="block" joinstyle="miter"/>
                     </v:shape>
                   </w:pict>
@@ -178,16 +178,16 @@
               <mc:AlternateContent>
                 <mc:Choice Requires="wps">
                   <w:drawing>
-                    <wp:anchor distT="0" distB="0" distL="114300" distR="114300" simplePos="0" relativeHeight="251660288" behindDoc="0" locked="0" layoutInCell="1" allowOverlap="1" wp14:anchorId="165BD2D0" wp14:editId="04119E63">
+                    <wp:anchor distT="0" distB="0" distL="114300" distR="114300" simplePos="0" relativeHeight="251660288" behindDoc="0" locked="0" layoutInCell="1" allowOverlap="1" wp14:anchorId="165BD2D0" wp14:editId="2CEBB559">
                       <wp:simplePos x="0" y="0"/>
                       <wp:positionH relativeFrom="column">
-                        <wp:posOffset>2029793</wp:posOffset>
+                        <wp:posOffset>2683510</wp:posOffset>
                       </wp:positionH>
                       <wp:positionV relativeFrom="paragraph">
-                        <wp:posOffset>148023</wp:posOffset>
+                        <wp:posOffset>143510</wp:posOffset>
                       </wp:positionV>
-                      <wp:extent cx="1555483" cy="1179562"/>
-                      <wp:effectExtent l="0" t="0" r="83185" b="59055"/>
+                      <wp:extent cx="897890" cy="1169670"/>
+                      <wp:effectExtent l="0" t="0" r="73660" b="49530"/>
                       <wp:wrapNone/>
                       <wp:docPr id="3" name="Connecteur droit avec flèche 3"/>
                       <wp:cNvGraphicFramePr/>
@@ -198,7 +198,7 @@
                             <wps:spPr>
                               <a:xfrm>
                                 <a:off x="0" y="0"/>
-                                <a:ext cx="1555483" cy="1179562"/>
+                                <a:ext cx="897890" cy="1169670"/>
                               </a:xfrm>
                               <a:prstGeom prst="straightConnector1">
                                 <a:avLst/>
@@ -236,7 +236,7 @@
                 </mc:Choice>
                 <mc:Fallback>
                   <w:pict>
-                    <v:shape w14:anchorId="5398FCF6" id="Connecteur droit avec flèche 3" o:spid="_x0000_s1026" type="#_x0000_t32" style="position:absolute;margin-left:159.85pt;margin-top:11.65pt;width:122.5pt;height:92.9pt;z-index:251660288;visibility:visible;mso-wrap-style:square;mso-width-percent:0;mso-height-percent:0;mso-wrap-distance-left:9pt;mso-wrap-distance-top:0;mso-wrap-distance-right:9pt;mso-wrap-distance-bottom:0;mso-position-horizontal:absolute;mso-position-horizontal-relative:text;mso-position-vertical:absolute;mso-position-vertical-relative:text;mso-width-percent:0;mso-height-percent:0;mso-width-relative:margin;mso-height-relative:margin" o:gfxdata="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" strokecolor="#4472c4 [3204]" strokeweight=".5pt">
+                    <v:shape w14:anchorId="0364F9D2" id="Connecteur droit avec flèche 3" o:spid="_x0000_s1026" type="#_x0000_t32" style="position:absolute;margin-left:211.3pt;margin-top:11.3pt;width:70.7pt;height:92.1pt;z-index:251660288;visibility:visible;mso-wrap-style:square;mso-width-percent:0;mso-height-percent:0;mso-wrap-distance-left:9pt;mso-wrap-distance-top:0;mso-wrap-distance-right:9pt;mso-wrap-distance-bottom:0;mso-position-horizontal:absolute;mso-position-horizontal-relative:text;mso-position-vertical:absolute;mso-position-vertical-relative:text;mso-width-percent:0;mso-height-percent:0;mso-width-relative:margin;mso-height-relative:margin" o:gfxdata="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" strokecolor="#4472c4 [3204]" strokeweight=".5pt">
                       <v:stroke endarrow="block" joinstyle="miter"/>
                     </v:shape>
                   </w:pict>
@@ -253,27 +253,27 @@
               <mc:AlternateContent>
                 <mc:Choice Requires="wps">
                   <w:drawing>
-                    <wp:anchor distT="0" distB="0" distL="114300" distR="114300" simplePos="0" relativeHeight="251661312" behindDoc="0" locked="0" layoutInCell="1" allowOverlap="1" wp14:anchorId="6A34638F" wp14:editId="01BD6AA4">
+                    <wp:anchor distT="0" distB="0" distL="114300" distR="114300" simplePos="0" relativeHeight="251659264" behindDoc="0" locked="0" layoutInCell="1" allowOverlap="1" wp14:anchorId="0340A3C2" wp14:editId="66705564">
                       <wp:simplePos x="0" y="0"/>
                       <wp:positionH relativeFrom="column">
-                        <wp:posOffset>2029793</wp:posOffset>
+                        <wp:posOffset>2673985</wp:posOffset>
                       </wp:positionH>
                       <wp:positionV relativeFrom="paragraph">
-                        <wp:posOffset>148523</wp:posOffset>
+                        <wp:posOffset>-170815</wp:posOffset>
                       </wp:positionV>
-                      <wp:extent cx="1579613" cy="2141554"/>
-                      <wp:effectExtent l="0" t="0" r="78105" b="49530"/>
+                      <wp:extent cx="782955" cy="285750"/>
+                      <wp:effectExtent l="0" t="38100" r="55245" b="19050"/>
                       <wp:wrapNone/>
-                      <wp:docPr id="4" name="Connecteur droit avec flèche 4"/>
+                      <wp:docPr id="1" name="Connecteur droit avec flèche 1"/>
                       <wp:cNvGraphicFramePr/>
                       <a:graphic xmlns:a="http://schemas.openxmlformats.org/drawingml/2006/main">
                         <a:graphicData uri="http://schemas.microsoft.com/office/word/2010/wordprocessingShape">
                           <wps:wsp>
                             <wps:cNvCnPr/>
                             <wps:spPr>
-                              <a:xfrm>
+                              <a:xfrm flipV="1">
                                 <a:off x="0" y="0"/>
-                                <a:ext cx="1579613" cy="2141554"/>
+                                <a:ext cx="782955" cy="285750"/>
                               </a:xfrm>
                               <a:prstGeom prst="straightConnector1">
                                 <a:avLst/>
@@ -311,7 +311,7 @@
                 </mc:Choice>
                 <mc:Fallback>
                   <w:pict>
-                    <v:shape w14:anchorId="4A0CF680" id="Connecteur droit avec flèche 4" o:spid="_x0000_s1026" type="#_x0000_t32" style="position:absolute;margin-left:159.85pt;margin-top:11.7pt;width:124.4pt;height:168.65pt;z-index:251661312;visibility:visible;mso-wrap-style:square;mso-width-percent:0;mso-height-percent:0;mso-wrap-distance-left:9pt;mso-wrap-distance-top:0;mso-wrap-distance-right:9pt;mso-wrap-distance-bottom:0;mso-position-horizontal:absolute;mso-position-horizontal-relative:text;mso-position-vertical:absolute;mso-position-vertical-relative:text;mso-width-percent:0;mso-height-percent:0;mso-width-relative:margin;mso-height-relative:margin" o:gfxdata="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" strokecolor="#4472c4 [3204]" strokeweight=".5pt">
+                    <v:shape w14:anchorId="50BC8FC9" id="Connecteur droit avec flèche 1" o:spid="_x0000_s1026" type="#_x0000_t32" style="position:absolute;margin-left:210.55pt;margin-top:-13.45pt;width:61.65pt;height:22.5pt;flip:y;z-index:251659264;visibility:visible;mso-wrap-style:square;mso-width-percent:0;mso-height-percent:0;mso-wrap-distance-left:9pt;mso-wrap-distance-top:0;mso-wrap-distance-right:9pt;mso-wrap-distance-bottom:0;mso-position-horizontal:absolute;mso-position-horizontal-relative:text;mso-position-vertical:absolute;mso-position-vertical-relative:text;mso-width-percent:0;mso-height-percent:0;mso-width-relative:margin;mso-height-relative:margin" o:gfxdata="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" strokecolor="#4472c4 [3204]" strokeweight=".5pt">
                       <v:stroke endarrow="block" joinstyle="miter"/>
                     </v:shape>
                   </w:pict>
@@ -321,10 +321,19 @@
             <w:r>
               <w:rPr>
                 <w:rFonts w:cstheme="minorHAnsi"/>
-                <w:sz w:val="28"/>
-                <w:szCs w:val="28"/>
-              </w:rPr>
-              <w:t xml:space="preserve">Trajet* </w:t>
+                <w:noProof/>
+                <w:sz w:val="28"/>
+                <w:szCs w:val="28"/>
+              </w:rPr>
+              <w:t>CollectionTrajet</w:t>
+            </w:r>
+            <w:r>
+              <w:rPr>
+                <w:rFonts w:cstheme="minorHAnsi"/>
+                <w:sz w:val="28"/>
+                <w:szCs w:val="28"/>
+              </w:rPr>
+              <w:t xml:space="preserve"> </w:t>
             </w:r>
             <w:proofErr w:type="spellStart"/>
             <w:proofErr w:type="gramStart"/>
@@ -455,13 +464,23 @@
                 <w:szCs w:val="28"/>
               </w:rPr>
             </w:pPr>
-            <w:r>
-              <w:rPr>
-                <w:rFonts w:cstheme="minorHAnsi"/>
-                <w:sz w:val="28"/>
-                <w:szCs w:val="28"/>
-              </w:rPr>
-              <w:t xml:space="preserve">String </w:t>
+            <w:proofErr w:type="gramStart"/>
+            <w:r>
+              <w:rPr>
+                <w:rFonts w:cstheme="minorHAnsi"/>
+                <w:sz w:val="28"/>
+                <w:szCs w:val="28"/>
+              </w:rPr>
+              <w:t>char</w:t>
+            </w:r>
+            <w:proofErr w:type="gramEnd"/>
+            <w:r>
+              <w:rPr>
+                <w:rFonts w:cstheme="minorHAnsi"/>
+                <w:sz w:val="28"/>
+                <w:szCs w:val="28"/>
+              </w:rPr>
+              <w:t xml:space="preserve"> * </w:t>
             </w:r>
             <w:proofErr w:type="spellStart"/>
             <w:r>
@@ -520,13 +539,23 @@
                 <w:szCs w:val="28"/>
               </w:rPr>
             </w:pPr>
-            <w:r>
-              <w:rPr>
-                <w:rFonts w:cstheme="minorHAnsi"/>
-                <w:sz w:val="28"/>
-                <w:szCs w:val="28"/>
-              </w:rPr>
-              <w:t xml:space="preserve">String </w:t>
+            <w:proofErr w:type="gramStart"/>
+            <w:r>
+              <w:rPr>
+                <w:rFonts w:cstheme="minorHAnsi"/>
+                <w:sz w:val="28"/>
+                <w:szCs w:val="28"/>
+              </w:rPr>
+              <w:t>char</w:t>
+            </w:r>
+            <w:proofErr w:type="gramEnd"/>
+            <w:r>
+              <w:rPr>
+                <w:rFonts w:cstheme="minorHAnsi"/>
+                <w:sz w:val="28"/>
+                <w:szCs w:val="28"/>
+              </w:rPr>
+              <w:t xml:space="preserve"> * </w:t>
             </w:r>
             <w:proofErr w:type="spellStart"/>
             <w:r>
@@ -585,36 +614,42 @@
                 <w:szCs w:val="28"/>
               </w:rPr>
             </w:pPr>
+            <w:proofErr w:type="gramStart"/>
+            <w:r>
+              <w:rPr>
+                <w:rFonts w:cstheme="minorHAnsi"/>
+                <w:sz w:val="28"/>
+                <w:szCs w:val="28"/>
+              </w:rPr>
+              <w:t>char</w:t>
+            </w:r>
+            <w:proofErr w:type="gramEnd"/>
+            <w:r>
+              <w:rPr>
+                <w:rFonts w:cstheme="minorHAnsi"/>
+                <w:sz w:val="28"/>
+                <w:szCs w:val="28"/>
+              </w:rPr>
+              <w:t xml:space="preserve"> *</w:t>
+            </w:r>
+            <w:r>
+              <w:rPr>
+                <w:rFonts w:cstheme="minorHAnsi"/>
+                <w:sz w:val="28"/>
+                <w:szCs w:val="28"/>
+              </w:rPr>
+              <w:t xml:space="preserve"> </w:t>
+            </w:r>
             <w:proofErr w:type="spellStart"/>
-            <w:proofErr w:type="gramStart"/>
-            <w:r>
-              <w:rPr>
-                <w:rFonts w:cstheme="minorHAnsi"/>
-                <w:sz w:val="28"/>
-                <w:szCs w:val="28"/>
-              </w:rPr>
-              <w:t>enum</w:t>
+            <w:r>
+              <w:rPr>
+                <w:rFonts w:cstheme="minorHAnsi"/>
+                <w:sz w:val="28"/>
+                <w:szCs w:val="28"/>
+              </w:rPr>
+              <w:t>moyenDeTransport</w:t>
             </w:r>
             <w:proofErr w:type="spellEnd"/>
-            <w:proofErr w:type="gramEnd"/>
-            <w:r>
-              <w:rPr>
-                <w:rFonts w:cstheme="minorHAnsi"/>
-                <w:sz w:val="28"/>
-                <w:szCs w:val="28"/>
-              </w:rPr>
-              <w:t xml:space="preserve"> </w:t>
-            </w:r>
-            <w:proofErr w:type="spellStart"/>
-            <w:r>
-              <w:rPr>
-                <w:rFonts w:cstheme="minorHAnsi"/>
-                <w:sz w:val="28"/>
-                <w:szCs w:val="28"/>
-              </w:rPr>
-              <w:t>moyenDeTransport</w:t>
-            </w:r>
-            <w:proofErr w:type="spellEnd"/>
           </w:p>
         </w:tc>
         <w:tc>
@@ -638,7 +673,23 @@
                 <w:sz w:val="28"/>
                 <w:szCs w:val="28"/>
               </w:rPr>
+              <w:t>‘‘</w:t>
+            </w:r>
+            <w:r>
+              <w:rPr>
+                <w:rFonts w:asciiTheme="majorHAnsi" w:hAnsiTheme="majorHAnsi" w:cstheme="majorHAnsi"/>
+                <w:sz w:val="28"/>
+                <w:szCs w:val="28"/>
+              </w:rPr>
               <w:t>Train</w:t>
+            </w:r>
+            <w:r>
+              <w:rPr>
+                <w:rFonts w:asciiTheme="majorHAnsi" w:hAnsiTheme="majorHAnsi" w:cstheme="majorHAnsi"/>
+                <w:sz w:val="28"/>
+                <w:szCs w:val="28"/>
+              </w:rPr>
+              <w:t>’’</w:t>
             </w:r>
           </w:p>
         </w:tc>
@@ -683,14 +734,16 @@
                 <w:szCs w:val="28"/>
               </w:rPr>
             </w:pPr>
-            <w:r>
-              <w:rPr>
-                <w:rFonts w:cstheme="minorHAnsi"/>
-                <w:sz w:val="28"/>
-                <w:szCs w:val="28"/>
-              </w:rPr>
-              <w:t>Trajet Simple</w:t>
-            </w:r>
+            <w:proofErr w:type="spellStart"/>
+            <w:r>
+              <w:rPr>
+                <w:rFonts w:cstheme="minorHAnsi"/>
+                <w:sz w:val="28"/>
+                <w:szCs w:val="28"/>
+              </w:rPr>
+              <w:t>TrajetSimple</w:t>
+            </w:r>
+            <w:proofErr w:type="spellEnd"/>
           </w:p>
         </w:tc>
         <w:tc>
@@ -746,13 +799,23 @@
                 <w:szCs w:val="28"/>
               </w:rPr>
             </w:pPr>
-            <w:r>
-              <w:rPr>
-                <w:rFonts w:cstheme="minorHAnsi"/>
-                <w:sz w:val="28"/>
-                <w:szCs w:val="28"/>
-              </w:rPr>
-              <w:t xml:space="preserve">String </w:t>
+            <w:proofErr w:type="gramStart"/>
+            <w:r>
+              <w:rPr>
+                <w:rFonts w:cstheme="minorHAnsi"/>
+                <w:sz w:val="28"/>
+                <w:szCs w:val="28"/>
+              </w:rPr>
+              <w:t>char</w:t>
+            </w:r>
+            <w:proofErr w:type="gramEnd"/>
+            <w:r>
+              <w:rPr>
+                <w:rFonts w:cstheme="minorHAnsi"/>
+                <w:sz w:val="28"/>
+                <w:szCs w:val="28"/>
+              </w:rPr>
+              <w:t xml:space="preserve"> * </w:t>
             </w:r>
             <w:proofErr w:type="spellStart"/>
             <w:r>
@@ -811,13 +874,23 @@
                 <w:szCs w:val="28"/>
               </w:rPr>
             </w:pPr>
-            <w:r>
-              <w:rPr>
-                <w:rFonts w:cstheme="minorHAnsi"/>
-                <w:sz w:val="28"/>
-                <w:szCs w:val="28"/>
-              </w:rPr>
-              <w:t xml:space="preserve">String </w:t>
+            <w:proofErr w:type="gramStart"/>
+            <w:r>
+              <w:rPr>
+                <w:rFonts w:cstheme="minorHAnsi"/>
+                <w:sz w:val="28"/>
+                <w:szCs w:val="28"/>
+              </w:rPr>
+              <w:t>char</w:t>
+            </w:r>
+            <w:proofErr w:type="gramEnd"/>
+            <w:r>
+              <w:rPr>
+                <w:rFonts w:cstheme="minorHAnsi"/>
+                <w:sz w:val="28"/>
+                <w:szCs w:val="28"/>
+              </w:rPr>
+              <w:t xml:space="preserve"> * </w:t>
             </w:r>
             <w:proofErr w:type="spellStart"/>
             <w:r>
@@ -892,52 +965,50 @@
                 <w:szCs w:val="28"/>
               </w:rPr>
             </w:pPr>
+            <w:proofErr w:type="gramStart"/>
+            <w:r>
+              <w:rPr>
+                <w:rFonts w:cstheme="minorHAnsi"/>
+                <w:sz w:val="28"/>
+                <w:szCs w:val="28"/>
+              </w:rPr>
+              <w:t>char</w:t>
+            </w:r>
+            <w:proofErr w:type="gramEnd"/>
+            <w:r>
+              <w:rPr>
+                <w:rFonts w:cstheme="minorHAnsi"/>
+                <w:sz w:val="28"/>
+                <w:szCs w:val="28"/>
+              </w:rPr>
+              <w:t xml:space="preserve"> * </w:t>
+            </w:r>
             <w:proofErr w:type="spellStart"/>
-            <w:proofErr w:type="gramStart"/>
-            <w:r>
-              <w:rPr>
-                <w:rFonts w:cstheme="minorHAnsi"/>
-                <w:sz w:val="28"/>
-                <w:szCs w:val="28"/>
-              </w:rPr>
-              <w:t>enum</w:t>
+            <w:r>
+              <w:rPr>
+                <w:rFonts w:cstheme="minorHAnsi"/>
+                <w:sz w:val="28"/>
+                <w:szCs w:val="28"/>
+              </w:rPr>
+              <w:t>moyen</w:t>
+            </w:r>
+            <w:r>
+              <w:rPr>
+                <w:rFonts w:cstheme="minorHAnsi"/>
+                <w:sz w:val="28"/>
+                <w:szCs w:val="28"/>
+              </w:rPr>
+              <w:t>De</w:t>
+            </w:r>
+            <w:r>
+              <w:rPr>
+                <w:rFonts w:cstheme="minorHAnsi"/>
+                <w:sz w:val="28"/>
+                <w:szCs w:val="28"/>
+              </w:rPr>
+              <w:t>Transport</w:t>
             </w:r>
             <w:proofErr w:type="spellEnd"/>
-            <w:proofErr w:type="gramEnd"/>
-            <w:r>
-              <w:rPr>
-                <w:rFonts w:cstheme="minorHAnsi"/>
-                <w:sz w:val="28"/>
-                <w:szCs w:val="28"/>
-              </w:rPr>
-              <w:t xml:space="preserve"> </w:t>
-            </w:r>
-            <w:proofErr w:type="spellStart"/>
-            <w:r>
-              <w:rPr>
-                <w:rFonts w:cstheme="minorHAnsi"/>
-                <w:sz w:val="28"/>
-                <w:szCs w:val="28"/>
-              </w:rPr>
-              <w:t>moyen</w:t>
-            </w:r>
-            <w:r>
-              <w:rPr>
-                <w:rFonts w:cstheme="minorHAnsi"/>
-                <w:sz w:val="28"/>
-                <w:szCs w:val="28"/>
-              </w:rPr>
-              <w:t>De</w:t>
-            </w:r>
-            <w:r>
-              <w:rPr>
-                <w:rFonts w:cstheme="minorHAnsi"/>
-                <w:sz w:val="28"/>
-                <w:szCs w:val="28"/>
-              </w:rPr>
-              <w:t>Transport</w:t>
-            </w:r>
-            <w:proofErr w:type="spellEnd"/>
           </w:p>
         </w:tc>
         <w:tc>
@@ -961,7 +1032,23 @@
                 <w:sz w:val="28"/>
                 <w:szCs w:val="28"/>
               </w:rPr>
+              <w:t>‘‘</w:t>
+            </w:r>
+            <w:r>
+              <w:rPr>
+                <w:rFonts w:asciiTheme="majorHAnsi" w:hAnsiTheme="majorHAnsi" w:cstheme="majorHAnsi"/>
+                <w:sz w:val="28"/>
+                <w:szCs w:val="28"/>
+              </w:rPr>
               <w:t>Bateau</w:t>
+            </w:r>
+            <w:r>
+              <w:rPr>
+                <w:rFonts w:asciiTheme="majorHAnsi" w:hAnsiTheme="majorHAnsi" w:cstheme="majorHAnsi"/>
+                <w:sz w:val="28"/>
+                <w:szCs w:val="28"/>
+              </w:rPr>
+              <w:t>’’</w:t>
             </w:r>
           </w:p>
         </w:tc>
@@ -984,7 +1071,7 @@
         <w:tblLook w:val="04A0" w:firstRow="1" w:lastRow="0" w:firstColumn="1" w:lastColumn="0" w:noHBand="0" w:noVBand="1"/>
       </w:tblPr>
       <w:tblGrid>
-        <w:gridCol w:w="3539"/>
+        <w:gridCol w:w="4531"/>
         <w:gridCol w:w="644"/>
       </w:tblGrid>
       <w:tr>
@@ -993,7 +1080,7 @@
         </w:trPr>
         <w:tc>
           <w:tcPr>
-            <w:tcW w:w="3539" w:type="dxa"/>
+            <w:tcW w:w="4531" w:type="dxa"/>
             <w:tcBorders>
               <w:left w:val="single" w:sz="4" w:space="0" w:color="auto"/>
             </w:tcBorders>
@@ -1021,7 +1108,15 @@
                 <w:sz w:val="28"/>
                 <w:szCs w:val="28"/>
               </w:rPr>
-              <w:t>Composé</w:t>
+              <w:t>Compos</w:t>
+            </w:r>
+            <w:r>
+              <w:rPr>
+                <w:rFonts w:cstheme="minorHAnsi"/>
+                <w:sz w:val="28"/>
+                <w:szCs w:val="28"/>
+              </w:rPr>
+              <w:t>e</w:t>
             </w:r>
             <w:proofErr w:type="spellEnd"/>
           </w:p>
@@ -1060,7 +1155,7 @@
         </w:trPr>
         <w:tc>
           <w:tcPr>
-            <w:tcW w:w="3539" w:type="dxa"/>
+            <w:tcW w:w="4531" w:type="dxa"/>
             <w:tcBorders>
               <w:left w:val="single" w:sz="4" w:space="0" w:color="auto"/>
             </w:tcBorders>
@@ -1083,27 +1178,27 @@
               <mc:AlternateContent>
                 <mc:Choice Requires="wps">
                   <w:drawing>
-                    <wp:anchor distT="0" distB="0" distL="114300" distR="114300" simplePos="0" relativeHeight="251663360" behindDoc="0" locked="0" layoutInCell="1" allowOverlap="1" wp14:anchorId="669D52BD" wp14:editId="43B3808C">
+                    <wp:anchor distT="0" distB="0" distL="114300" distR="114300" simplePos="0" relativeHeight="251664384" behindDoc="0" locked="0" layoutInCell="1" allowOverlap="1" wp14:anchorId="11132E62" wp14:editId="2D858738">
                       <wp:simplePos x="0" y="0"/>
                       <wp:positionH relativeFrom="column">
-                        <wp:posOffset>2165517</wp:posOffset>
+                        <wp:posOffset>2797175</wp:posOffset>
                       </wp:positionH>
                       <wp:positionV relativeFrom="paragraph">
-                        <wp:posOffset>154205</wp:posOffset>
+                        <wp:posOffset>-388620</wp:posOffset>
                       </wp:positionV>
-                      <wp:extent cx="1451242" cy="658227"/>
-                      <wp:effectExtent l="0" t="0" r="53975" b="66040"/>
+                      <wp:extent cx="814070" cy="504825"/>
+                      <wp:effectExtent l="0" t="38100" r="62230" b="28575"/>
                       <wp:wrapNone/>
-                      <wp:docPr id="5" name="Connecteur droit avec flèche 5"/>
+                      <wp:docPr id="6" name="Connecteur droit avec flèche 6"/>
                       <wp:cNvGraphicFramePr/>
                       <a:graphic xmlns:a="http://schemas.openxmlformats.org/drawingml/2006/main">
                         <a:graphicData uri="http://schemas.microsoft.com/office/word/2010/wordprocessingShape">
                           <wps:wsp>
                             <wps:cNvCnPr/>
                             <wps:spPr>
-                              <a:xfrm>
+                              <a:xfrm flipV="1">
                                 <a:off x="0" y="0"/>
-                                <a:ext cx="1451242" cy="658227"/>
+                                <a:ext cx="814070" cy="504825"/>
                               </a:xfrm>
                               <a:prstGeom prst="straightConnector1">
                                 <a:avLst/>
@@ -1141,7 +1236,7 @@
                 </mc:Choice>
                 <mc:Fallback>
                   <w:pict>
-                    <v:shape w14:anchorId="2A0A2447" id="Connecteur droit avec flèche 5" o:spid="_x0000_s1026" type="#_x0000_t32" style="position:absolute;margin-left:170.5pt;margin-top:12.15pt;width:114.25pt;height:51.85pt;z-index:251663360;visibility:visible;mso-wrap-style:square;mso-width-percent:0;mso-height-percent:0;mso-wrap-distance-left:9pt;mso-wrap-distance-top:0;mso-wrap-distance-right:9pt;mso-wrap-distance-bottom:0;mso-position-horizontal:absolute;mso-position-horizontal-relative:text;mso-position-vertical:absolute;mso-position-vertical-relative:text;mso-width-percent:0;mso-height-percent:0;mso-width-relative:margin;mso-height-relative:margin" o:gfxdata="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" strokecolor="#4472c4 [3204]" strokeweight=".5pt">
+                    <v:shape w14:anchorId="4DF6383A" id="Connecteur droit avec flèche 6" o:spid="_x0000_s1026" type="#_x0000_t32" style="position:absolute;margin-left:220.25pt;margin-top:-30.6pt;width:64.1pt;height:39.75pt;flip:y;z-index:251664384;visibility:visible;mso-wrap-style:square;mso-width-percent:0;mso-height-percent:0;mso-wrap-distance-left:9pt;mso-wrap-distance-top:0;mso-wrap-distance-right:9pt;mso-wrap-distance-bottom:0;mso-position-horizontal:absolute;mso-position-horizontal-relative:text;mso-position-vertical:absolute;mso-position-vertical-relative:text;mso-width-percent:0;mso-height-percent:0;mso-width-relative:margin;mso-height-relative:margin" o:gfxdata="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" strokecolor="#4472c4 [3204]" strokeweight=".5pt">
                       <v:stroke endarrow="block" joinstyle="miter"/>
                     </v:shape>
                   </w:pict>
@@ -1158,27 +1253,27 @@
               <mc:AlternateContent>
                 <mc:Choice Requires="wps">
                   <w:drawing>
-                    <wp:anchor distT="0" distB="0" distL="114300" distR="114300" simplePos="0" relativeHeight="251664384" behindDoc="0" locked="0" layoutInCell="1" allowOverlap="1" wp14:anchorId="11132E62" wp14:editId="7C3EE14E">
+                    <wp:anchor distT="0" distB="0" distL="114300" distR="114300" simplePos="0" relativeHeight="251663360" behindDoc="0" locked="0" layoutInCell="1" allowOverlap="1" wp14:anchorId="669D52BD" wp14:editId="42886757">
                       <wp:simplePos x="0" y="0"/>
                       <wp:positionH relativeFrom="column">
-                        <wp:posOffset>2173538</wp:posOffset>
+                        <wp:posOffset>2797175</wp:posOffset>
                       </wp:positionH>
                       <wp:positionV relativeFrom="paragraph">
-                        <wp:posOffset>-390626</wp:posOffset>
+                        <wp:posOffset>135255</wp:posOffset>
                       </wp:positionV>
-                      <wp:extent cx="1443288" cy="545431"/>
-                      <wp:effectExtent l="0" t="38100" r="62230" b="26670"/>
+                      <wp:extent cx="822325" cy="676910"/>
+                      <wp:effectExtent l="0" t="0" r="53975" b="66040"/>
                       <wp:wrapNone/>
-                      <wp:docPr id="6" name="Connecteur droit avec flèche 6"/>
+                      <wp:docPr id="5" name="Connecteur droit avec flèche 5"/>
                       <wp:cNvGraphicFramePr/>
                       <a:graphic xmlns:a="http://schemas.openxmlformats.org/drawingml/2006/main">
                         <a:graphicData uri="http://schemas.microsoft.com/office/word/2010/wordprocessingShape">
                           <wps:wsp>
                             <wps:cNvCnPr/>
                             <wps:spPr>
-                              <a:xfrm flipV="1">
+                              <a:xfrm>
                                 <a:off x="0" y="0"/>
-                                <a:ext cx="1443288" cy="545431"/>
+                                <a:ext cx="822325" cy="676910"/>
                               </a:xfrm>
                               <a:prstGeom prst="straightConnector1">
                                 <a:avLst/>
@@ -1216,7 +1311,7 @@
                 </mc:Choice>
                 <mc:Fallback>
                   <w:pict>
-                    <v:shape w14:anchorId="3A144C08" id="Connecteur droit avec flèche 6" o:spid="_x0000_s1026" type="#_x0000_t32" style="position:absolute;margin-left:171.15pt;margin-top:-30.75pt;width:113.65pt;height:42.95pt;flip:y;z-index:251664384;visibility:visible;mso-wrap-style:square;mso-width-percent:0;mso-height-percent:0;mso-wrap-distance-left:9pt;mso-wrap-distance-top:0;mso-wrap-distance-right:9pt;mso-wrap-distance-bottom:0;mso-position-horizontal:absolute;mso-position-horizontal-relative:text;mso-position-vertical:absolute;mso-position-vertical-relative:text;mso-width-percent:0;mso-height-percent:0;mso-width-relative:margin;mso-height-relative:margin" o:gfxdata="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" strokecolor="#4472c4 [3204]" strokeweight=".5pt">
+                    <v:shape w14:anchorId="3C54A354" id="Connecteur droit avec flèche 5" o:spid="_x0000_s1026" type="#_x0000_t32" style="position:absolute;margin-left:220.25pt;margin-top:10.65pt;width:64.75pt;height:53.3pt;z-index:251663360;visibility:visible;mso-wrap-style:square;mso-width-percent:0;mso-height-percent:0;mso-wrap-distance-left:9pt;mso-wrap-distance-top:0;mso-wrap-distance-right:9pt;mso-wrap-distance-bottom:0;mso-position-horizontal:absolute;mso-position-horizontal-relative:text;mso-position-vertical:absolute;mso-position-vertical-relative:text;mso-width-percent:0;mso-height-percent:0;mso-width-relative:margin;mso-height-relative:margin" o:gfxdata="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" strokecolor="#4472c4 [3204]" strokeweight=".5pt">
                       <v:stroke endarrow="block" joinstyle="miter"/>
                     </v:shape>
                   </w:pict>
@@ -1226,10 +1321,19 @@
             <w:r>
               <w:rPr>
                 <w:rFonts w:cstheme="minorHAnsi"/>
-                <w:sz w:val="28"/>
-                <w:szCs w:val="28"/>
-              </w:rPr>
-              <w:t xml:space="preserve">Trajet* </w:t>
+                <w:noProof/>
+                <w:sz w:val="28"/>
+                <w:szCs w:val="28"/>
+              </w:rPr>
+              <w:t>CollectionTrajet</w:t>
+            </w:r>
+            <w:r>
+              <w:rPr>
+                <w:rFonts w:cstheme="minorHAnsi"/>
+                <w:sz w:val="28"/>
+                <w:szCs w:val="28"/>
+              </w:rPr>
+              <w:t xml:space="preserve"> </w:t>
             </w:r>
             <w:proofErr w:type="spellStart"/>
             <w:proofErr w:type="gramStart"/>
@@ -1239,7 +1343,23 @@
                 <w:sz w:val="28"/>
                 <w:szCs w:val="28"/>
               </w:rPr>
-              <w:t>trajetComposants</w:t>
+              <w:t>trajet</w:t>
+            </w:r>
+            <w:r>
+              <w:rPr>
+                <w:rFonts w:cstheme="minorHAnsi"/>
+                <w:sz w:val="28"/>
+                <w:szCs w:val="28"/>
+              </w:rPr>
+              <w:t>s</w:t>
+            </w:r>
+            <w:r>
+              <w:rPr>
+                <w:rFonts w:cstheme="minorHAnsi"/>
+                <w:sz w:val="28"/>
+                <w:szCs w:val="28"/>
+              </w:rPr>
+              <w:t>Composants</w:t>
             </w:r>
             <w:proofErr w:type="spellEnd"/>
             <w:r>
@@ -1271,6 +1391,8 @@
           <w:szCs w:val="28"/>
         </w:rPr>
       </w:pPr>
+      <w:bookmarkStart w:id="0" w:name="_GoBack"/>
+      <w:bookmarkEnd w:id="0"/>
     </w:p>
     <w:p>
       <w:pPr>
@@ -1377,13 +1499,23 @@
                 <w:szCs w:val="28"/>
               </w:rPr>
             </w:pPr>
-            <w:r>
-              <w:rPr>
-                <w:rFonts w:cstheme="minorHAnsi"/>
-                <w:sz w:val="28"/>
-                <w:szCs w:val="28"/>
-              </w:rPr>
-              <w:t xml:space="preserve">String </w:t>
+            <w:proofErr w:type="gramStart"/>
+            <w:r>
+              <w:rPr>
+                <w:rFonts w:cstheme="minorHAnsi"/>
+                <w:sz w:val="28"/>
+                <w:szCs w:val="28"/>
+              </w:rPr>
+              <w:t>char</w:t>
+            </w:r>
+            <w:proofErr w:type="gramEnd"/>
+            <w:r>
+              <w:rPr>
+                <w:rFonts w:cstheme="minorHAnsi"/>
+                <w:sz w:val="28"/>
+                <w:szCs w:val="28"/>
+              </w:rPr>
+              <w:t xml:space="preserve"> * </w:t>
             </w:r>
             <w:proofErr w:type="spellStart"/>
             <w:r>
@@ -1442,13 +1574,23 @@
                 <w:szCs w:val="28"/>
               </w:rPr>
             </w:pPr>
-            <w:r>
-              <w:rPr>
-                <w:rFonts w:cstheme="minorHAnsi"/>
-                <w:sz w:val="28"/>
-                <w:szCs w:val="28"/>
-              </w:rPr>
-              <w:t xml:space="preserve">String </w:t>
+            <w:proofErr w:type="gramStart"/>
+            <w:r>
+              <w:rPr>
+                <w:rFonts w:cstheme="minorHAnsi"/>
+                <w:sz w:val="28"/>
+                <w:szCs w:val="28"/>
+              </w:rPr>
+              <w:t>char</w:t>
+            </w:r>
+            <w:proofErr w:type="gramEnd"/>
+            <w:r>
+              <w:rPr>
+                <w:rFonts w:cstheme="minorHAnsi"/>
+                <w:sz w:val="28"/>
+                <w:szCs w:val="28"/>
+              </w:rPr>
+              <w:t xml:space="preserve"> * </w:t>
             </w:r>
             <w:proofErr w:type="spellStart"/>
             <w:r>
@@ -1531,52 +1673,50 @@
                 <w:szCs w:val="28"/>
               </w:rPr>
             </w:pPr>
+            <w:proofErr w:type="gramStart"/>
+            <w:r>
+              <w:rPr>
+                <w:rFonts w:cstheme="minorHAnsi"/>
+                <w:sz w:val="28"/>
+                <w:szCs w:val="28"/>
+              </w:rPr>
+              <w:t>char</w:t>
+            </w:r>
+            <w:proofErr w:type="gramEnd"/>
+            <w:r>
+              <w:rPr>
+                <w:rFonts w:cstheme="minorHAnsi"/>
+                <w:sz w:val="28"/>
+                <w:szCs w:val="28"/>
+              </w:rPr>
+              <w:t xml:space="preserve"> * </w:t>
+            </w:r>
             <w:proofErr w:type="spellStart"/>
-            <w:proofErr w:type="gramStart"/>
-            <w:r>
-              <w:rPr>
-                <w:rFonts w:cstheme="minorHAnsi"/>
-                <w:sz w:val="28"/>
-                <w:szCs w:val="28"/>
-              </w:rPr>
-              <w:t>enum</w:t>
+            <w:r>
+              <w:rPr>
+                <w:rFonts w:cstheme="minorHAnsi"/>
+                <w:sz w:val="28"/>
+                <w:szCs w:val="28"/>
+              </w:rPr>
+              <w:t>moyen</w:t>
+            </w:r>
+            <w:r>
+              <w:rPr>
+                <w:rFonts w:cstheme="minorHAnsi"/>
+                <w:sz w:val="28"/>
+                <w:szCs w:val="28"/>
+              </w:rPr>
+              <w:t>De</w:t>
+            </w:r>
+            <w:r>
+              <w:rPr>
+                <w:rFonts w:cstheme="minorHAnsi"/>
+                <w:sz w:val="28"/>
+                <w:szCs w:val="28"/>
+              </w:rPr>
+              <w:t>Transport</w:t>
             </w:r>
             <w:proofErr w:type="spellEnd"/>
-            <w:proofErr w:type="gramEnd"/>
-            <w:r>
-              <w:rPr>
-                <w:rFonts w:cstheme="minorHAnsi"/>
-                <w:sz w:val="28"/>
-                <w:szCs w:val="28"/>
-              </w:rPr>
-              <w:t xml:space="preserve"> </w:t>
-            </w:r>
-            <w:proofErr w:type="spellStart"/>
-            <w:r>
-              <w:rPr>
-                <w:rFonts w:cstheme="minorHAnsi"/>
-                <w:sz w:val="28"/>
-                <w:szCs w:val="28"/>
-              </w:rPr>
-              <w:t>moyen</w:t>
-            </w:r>
-            <w:r>
-              <w:rPr>
-                <w:rFonts w:cstheme="minorHAnsi"/>
-                <w:sz w:val="28"/>
-                <w:szCs w:val="28"/>
-              </w:rPr>
-              <w:t>De</w:t>
-            </w:r>
-            <w:r>
-              <w:rPr>
-                <w:rFonts w:cstheme="minorHAnsi"/>
-                <w:sz w:val="28"/>
-                <w:szCs w:val="28"/>
-              </w:rPr>
-              <w:t>Transport</w:t>
-            </w:r>
-            <w:proofErr w:type="spellEnd"/>
           </w:p>
         </w:tc>
         <w:tc>
@@ -1600,7 +1740,7 @@
                 <w:sz w:val="28"/>
                 <w:szCs w:val="28"/>
               </w:rPr>
-              <w:t>Auto</w:t>
+              <w:t>‘‘Auto’’</w:t>
             </w:r>
           </w:p>
         </w:tc>
@@ -1636,14 +1776,16 @@
                 <w:szCs w:val="28"/>
               </w:rPr>
             </w:pPr>
-            <w:r>
-              <w:rPr>
-                <w:rFonts w:cstheme="minorHAnsi"/>
-                <w:sz w:val="28"/>
-                <w:szCs w:val="28"/>
-              </w:rPr>
-              <w:t>Trajet Simple</w:t>
-            </w:r>
+            <w:proofErr w:type="spellStart"/>
+            <w:r>
+              <w:rPr>
+                <w:rFonts w:cstheme="minorHAnsi"/>
+                <w:sz w:val="28"/>
+                <w:szCs w:val="28"/>
+              </w:rPr>
+              <w:t>TrajetSimple</w:t>
+            </w:r>
+            <w:proofErr w:type="spellEnd"/>
           </w:p>
         </w:tc>
         <w:tc>
@@ -1699,13 +1841,23 @@
                 <w:szCs w:val="28"/>
               </w:rPr>
             </w:pPr>
-            <w:r>
-              <w:rPr>
-                <w:rFonts w:cstheme="minorHAnsi"/>
-                <w:sz w:val="28"/>
-                <w:szCs w:val="28"/>
-              </w:rPr>
-              <w:t xml:space="preserve">String </w:t>
+            <w:proofErr w:type="gramStart"/>
+            <w:r>
+              <w:rPr>
+                <w:rFonts w:cstheme="minorHAnsi"/>
+                <w:sz w:val="28"/>
+                <w:szCs w:val="28"/>
+              </w:rPr>
+              <w:t>char</w:t>
+            </w:r>
+            <w:proofErr w:type="gramEnd"/>
+            <w:r>
+              <w:rPr>
+                <w:rFonts w:cstheme="minorHAnsi"/>
+                <w:sz w:val="28"/>
+                <w:szCs w:val="28"/>
+              </w:rPr>
+              <w:t xml:space="preserve"> * </w:t>
             </w:r>
             <w:proofErr w:type="spellStart"/>
             <w:r>
@@ -1780,13 +1932,23 @@
                 <w:szCs w:val="28"/>
               </w:rPr>
             </w:pPr>
-            <w:r>
-              <w:rPr>
-                <w:rFonts w:cstheme="minorHAnsi"/>
-                <w:sz w:val="28"/>
-                <w:szCs w:val="28"/>
-              </w:rPr>
-              <w:t xml:space="preserve">String </w:t>
+            <w:proofErr w:type="gramStart"/>
+            <w:r>
+              <w:rPr>
+                <w:rFonts w:cstheme="minorHAnsi"/>
+                <w:sz w:val="28"/>
+                <w:szCs w:val="28"/>
+              </w:rPr>
+              <w:t>char</w:t>
+            </w:r>
+            <w:proofErr w:type="gramEnd"/>
+            <w:r>
+              <w:rPr>
+                <w:rFonts w:cstheme="minorHAnsi"/>
+                <w:sz w:val="28"/>
+                <w:szCs w:val="28"/>
+              </w:rPr>
+              <w:t xml:space="preserve"> * </w:t>
             </w:r>
             <w:proofErr w:type="spellStart"/>
             <w:r>
@@ -1861,52 +2023,50 @@
                 <w:szCs w:val="28"/>
               </w:rPr>
             </w:pPr>
+            <w:proofErr w:type="gramStart"/>
+            <w:r>
+              <w:rPr>
+                <w:rFonts w:cstheme="minorHAnsi"/>
+                <w:sz w:val="28"/>
+                <w:szCs w:val="28"/>
+              </w:rPr>
+              <w:t>char</w:t>
+            </w:r>
+            <w:proofErr w:type="gramEnd"/>
+            <w:r>
+              <w:rPr>
+                <w:rFonts w:cstheme="minorHAnsi"/>
+                <w:sz w:val="28"/>
+                <w:szCs w:val="28"/>
+              </w:rPr>
+              <w:t xml:space="preserve"> * </w:t>
+            </w:r>
             <w:proofErr w:type="spellStart"/>
-            <w:proofErr w:type="gramStart"/>
-            <w:r>
-              <w:rPr>
-                <w:rFonts w:cstheme="minorHAnsi"/>
-                <w:sz w:val="28"/>
-                <w:szCs w:val="28"/>
-              </w:rPr>
-              <w:t>enum</w:t>
+            <w:r>
+              <w:rPr>
+                <w:rFonts w:cstheme="minorHAnsi"/>
+                <w:sz w:val="28"/>
+                <w:szCs w:val="28"/>
+              </w:rPr>
+              <w:t>moyen</w:t>
+            </w:r>
+            <w:r>
+              <w:rPr>
+                <w:rFonts w:cstheme="minorHAnsi"/>
+                <w:sz w:val="28"/>
+                <w:szCs w:val="28"/>
+              </w:rPr>
+              <w:t>De</w:t>
+            </w:r>
+            <w:r>
+              <w:rPr>
+                <w:rFonts w:cstheme="minorHAnsi"/>
+                <w:sz w:val="28"/>
+                <w:szCs w:val="28"/>
+              </w:rPr>
+              <w:t>Transport</w:t>
             </w:r>
             <w:proofErr w:type="spellEnd"/>
-            <w:proofErr w:type="gramEnd"/>
-            <w:r>
-              <w:rPr>
-                <w:rFonts w:cstheme="minorHAnsi"/>
-                <w:sz w:val="28"/>
-                <w:szCs w:val="28"/>
-              </w:rPr>
-              <w:t xml:space="preserve"> </w:t>
-            </w:r>
-            <w:proofErr w:type="spellStart"/>
-            <w:r>
-              <w:rPr>
-                <w:rFonts w:cstheme="minorHAnsi"/>
-                <w:sz w:val="28"/>
-                <w:szCs w:val="28"/>
-              </w:rPr>
-              <w:t>moyen</w:t>
-            </w:r>
-            <w:r>
-              <w:rPr>
-                <w:rFonts w:cstheme="minorHAnsi"/>
-                <w:sz w:val="28"/>
-                <w:szCs w:val="28"/>
-              </w:rPr>
-              <w:t>De</w:t>
-            </w:r>
-            <w:r>
-              <w:rPr>
-                <w:rFonts w:cstheme="minorHAnsi"/>
-                <w:sz w:val="28"/>
-                <w:szCs w:val="28"/>
-              </w:rPr>
-              <w:t>Transport</w:t>
-            </w:r>
-            <w:proofErr w:type="spellEnd"/>
           </w:p>
         </w:tc>
         <w:tc>
@@ -1930,7 +2090,23 @@
                 <w:sz w:val="28"/>
                 <w:szCs w:val="28"/>
               </w:rPr>
+              <w:t>‘‘</w:t>
+            </w:r>
+            <w:r>
+              <w:rPr>
+                <w:rFonts w:asciiTheme="majorHAnsi" w:hAnsiTheme="majorHAnsi" w:cstheme="majorHAnsi"/>
+                <w:sz w:val="28"/>
+                <w:szCs w:val="28"/>
+              </w:rPr>
               <w:t>Avion</w:t>
+            </w:r>
+            <w:r>
+              <w:rPr>
+                <w:rFonts w:asciiTheme="majorHAnsi" w:hAnsiTheme="majorHAnsi" w:cstheme="majorHAnsi"/>
+                <w:sz w:val="28"/>
+                <w:szCs w:val="28"/>
+              </w:rPr>
+              <w:t>’’</w:t>
             </w:r>
           </w:p>
         </w:tc>
@@ -1971,8 +2147,6 @@
           <w:szCs w:val="28"/>
         </w:rPr>
       </w:pPr>
-      <w:bookmarkStart w:id="0" w:name="_GoBack"/>
-      <w:bookmarkEnd w:id="0"/>
     </w:p>
     <w:p>
       <w:pPr>
@@ -2794,7 +2968,7 @@
 </file>
 
 <file path=customXml/itemProps1.xml><?xml version="1.0" encoding="utf-8"?>
-<ds:datastoreItem xmlns:ds="http://schemas.openxmlformats.org/officeDocument/2006/customXml" ds:itemID="{5F299490-1CEF-41FB-96FB-411714243B83}">
+<ds:datastoreItem xmlns:ds="http://schemas.openxmlformats.org/officeDocument/2006/customXml" ds:itemID="{73E53A90-B7DC-4451-900F-31E990096CED}">
   <ds:schemaRefs>
     <ds:schemaRef ds:uri="http://schemas.openxmlformats.org/officeDocument/2006/bibliography"/>
   </ds:schemaRefs>

</xml_diff>